<commit_message>
Added UI to Task Delegation.docx
</commit_message>
<xml_diff>
--- a/Task Delegation.docx
+++ b/Task Delegation.docx
@@ -1458,6 +1458,101 @@
         </w:rPr>
         <w:t xml:space="preserve">it will also contain the test code created for the test plan of the unit completed for deliverable 2. This task will be completed by </w:t>
       </w:r>
+      <w:r>
+        <w:rPr>
+          <w:sz w:val="24"/>
+          <w:szCs w:val="24"/>
+          <w:u w:val="single"/>
+        </w:rPr>
+        <w:t>Marshall Morton</w:t>
+      </w:r>
+      <w:r>
+        <w:rPr>
+          <w:sz w:val="24"/>
+          <w:szCs w:val="24"/>
+        </w:rPr>
+        <w:t xml:space="preserve"> and </w:t>
+      </w:r>
+      <w:proofErr w:type="spellStart"/>
+      <w:r>
+        <w:rPr>
+          <w:sz w:val="24"/>
+          <w:szCs w:val="24"/>
+          <w:u w:val="single"/>
+        </w:rPr>
+        <w:t>Abinash</w:t>
+      </w:r>
+      <w:proofErr w:type="spellEnd"/>
+      <w:r>
+        <w:rPr>
+          <w:sz w:val="24"/>
+          <w:szCs w:val="24"/>
+          <w:u w:val="single"/>
+        </w:rPr>
+        <w:t xml:space="preserve"> Bhattarai</w:t>
+      </w:r>
+      <w:r>
+        <w:rPr>
+          <w:sz w:val="24"/>
+          <w:szCs w:val="24"/>
+        </w:rPr>
+        <w:t>.</w:t>
+      </w:r>
+    </w:p>
+    <w:p>
+      <w:pPr>
+        <w:pStyle w:val="NoSpacing"/>
+        <w:rPr>
+          <w:sz w:val="24"/>
+          <w:szCs w:val="24"/>
+        </w:rPr>
+      </w:pPr>
+    </w:p>
+    <w:p>
+      <w:pPr>
+        <w:pStyle w:val="NoSpacing"/>
+        <w:rPr>
+          <w:sz w:val="24"/>
+          <w:szCs w:val="24"/>
+        </w:rPr>
+      </w:pPr>
+    </w:p>
+    <w:p>
+      <w:pPr>
+        <w:pStyle w:val="NoSpacing"/>
+        <w:rPr>
+          <w:b/>
+          <w:bCs/>
+          <w:sz w:val="24"/>
+          <w:szCs w:val="24"/>
+        </w:rPr>
+      </w:pPr>
+      <w:r>
+        <w:rPr>
+          <w:b/>
+          <w:bCs/>
+          <w:sz w:val="24"/>
+          <w:szCs w:val="24"/>
+        </w:rPr>
+        <w:lastRenderedPageBreak/>
+        <w:t>User Interface Demo</w:t>
+      </w:r>
+    </w:p>
+    <w:p>
+      <w:pPr>
+        <w:pStyle w:val="NoSpacing"/>
+        <w:rPr>
+          <w:sz w:val="24"/>
+          <w:szCs w:val="24"/>
+        </w:rPr>
+      </w:pPr>
+      <w:r>
+        <w:rPr>
+          <w:sz w:val="24"/>
+          <w:szCs w:val="24"/>
+        </w:rPr>
+        <w:t xml:space="preserve">To demonstrate how we envisioned our project, a simple UI design was imagined. This design was programmed, but with very little functionality. It was implemented for purely getting a visual of the design. Some flaws are allowed. This task was completed by </w:t>
+      </w:r>
       <w:bookmarkStart w:id="0" w:name="_GoBack"/>
       <w:r>
         <w:rPr>
@@ -1465,41 +1560,9 @@
           <w:szCs w:val="24"/>
           <w:u w:val="single"/>
         </w:rPr>
-        <w:t>Marshall Morton</w:t>
-      </w:r>
-      <w:r>
-        <w:rPr>
-          <w:sz w:val="24"/>
-          <w:szCs w:val="24"/>
-        </w:rPr>
-        <w:t xml:space="preserve"> </w:t>
+        <w:t>Zachary Maeshima</w:t>
       </w:r>
       <w:bookmarkEnd w:id="0"/>
-      <w:r>
-        <w:rPr>
-          <w:sz w:val="24"/>
-          <w:szCs w:val="24"/>
-        </w:rPr>
-        <w:t xml:space="preserve">and </w:t>
-      </w:r>
-      <w:proofErr w:type="spellStart"/>
-      <w:r>
-        <w:rPr>
-          <w:sz w:val="24"/>
-          <w:szCs w:val="24"/>
-          <w:u w:val="single"/>
-        </w:rPr>
-        <w:t>Abinash</w:t>
-      </w:r>
-      <w:proofErr w:type="spellEnd"/>
-      <w:r>
-        <w:rPr>
-          <w:sz w:val="24"/>
-          <w:szCs w:val="24"/>
-          <w:u w:val="single"/>
-        </w:rPr>
-        <w:t xml:space="preserve"> Bhattarai</w:t>
-      </w:r>
       <w:r>
         <w:rPr>
           <w:sz w:val="24"/>
@@ -1535,7 +1598,7 @@
       </w:pPr>
     </w:pPrDefault>
   </w:docDefaults>
-  <w:latentStyles w:defLockedState="0" w:defUIPriority="99" w:defSemiHidden="0" w:defUnhideWhenUsed="0" w:defQFormat="0" w:count="375">
+  <w:latentStyles w:defLockedState="0" w:defUIPriority="99" w:defSemiHidden="0" w:defUnhideWhenUsed="0" w:defQFormat="0" w:count="376">
     <w:lsdException w:name="Normal" w:uiPriority="0" w:qFormat="1"/>
     <w:lsdException w:name="heading 1" w:uiPriority="9" w:qFormat="1"/>
     <w:lsdException w:name="heading 2" w:semiHidden="1" w:uiPriority="9" w:unhideWhenUsed="1" w:qFormat="1"/>
@@ -1641,7 +1704,6 @@
     <w:lsdException w:name="HTML Sample" w:semiHidden="1" w:unhideWhenUsed="1"/>
     <w:lsdException w:name="HTML Typewriter" w:semiHidden="1" w:unhideWhenUsed="1"/>
     <w:lsdException w:name="HTML Variable" w:semiHidden="1" w:unhideWhenUsed="1"/>
-    <w:lsdException w:name="Normal Table" w:semiHidden="1" w:unhideWhenUsed="1"/>
     <w:lsdException w:name="annotation subject" w:semiHidden="1" w:unhideWhenUsed="1"/>
     <w:lsdException w:name="No List" w:semiHidden="1" w:unhideWhenUsed="1"/>
     <w:lsdException w:name="Outline List 1" w:semiHidden="1" w:unhideWhenUsed="1"/>
@@ -1688,10 +1750,8 @@
     <w:lsdException w:name="Table Subtle 2" w:semiHidden="1" w:unhideWhenUsed="1"/>
     <w:lsdException w:name="Table Web 1" w:semiHidden="1" w:unhideWhenUsed="1"/>
     <w:lsdException w:name="Table Web 2" w:semiHidden="1" w:unhideWhenUsed="1"/>
-    <w:lsdException w:name="Table Web 3" w:semiHidden="1" w:unhideWhenUsed="1"/>
     <w:lsdException w:name="Balloon Text" w:semiHidden="1" w:unhideWhenUsed="1"/>
     <w:lsdException w:name="Table Grid" w:uiPriority="39"/>
-    <w:lsdException w:name="Table Theme" w:semiHidden="1" w:unhideWhenUsed="1"/>
     <w:lsdException w:name="Placeholder Text" w:semiHidden="1"/>
     <w:lsdException w:name="No Spacing" w:uiPriority="1" w:qFormat="1"/>
     <w:lsdException w:name="Light Shading" w:uiPriority="60"/>
@@ -1911,6 +1971,7 @@
     <w:lsdException w:name="Smart Hyperlink" w:semiHidden="1" w:unhideWhenUsed="1"/>
     <w:lsdException w:name="Hashtag" w:semiHidden="1" w:unhideWhenUsed="1"/>
     <w:lsdException w:name="Unresolved Mention" w:semiHidden="1" w:unhideWhenUsed="1"/>
+    <w:lsdException w:name="Smart Link" w:semiHidden="1" w:unhideWhenUsed="1"/>
   </w:latentStyles>
   <w:style w:type="paragraph" w:default="1" w:styleId="Normal">
     <w:name w:val="Normal"/>

</xml_diff>